<commit_message>
Correciones en los casos de uso
</commit_message>
<xml_diff>
--- a/Documentación/CASOS DE USO.docx
+++ b/Documentación/CASOS DE USO.docx
@@ -38,7 +38,31 @@
           <w:szCs w:val="28"/>
           <w:lang w:val="es-ES_tradnl"/>
         </w:rPr>
-        <w:t xml:space="preserve"> de Uso CU-01: Hacer una compra.</w:t>
+        <w:t xml:space="preserve"> de Uso CU-01: </w:t>
+      </w:r>
+      <w:r>
+        <w:rPr>
+          <w:rFonts w:ascii="Arial" w:hAnsi="Arial" w:cs="Arial"/>
+          <w:b/>
+          <w:bCs/>
+          <w:snapToGrid w:val="0"/>
+          <w:sz w:val="28"/>
+          <w:szCs w:val="28"/>
+          <w:lang w:val="es-ES_tradnl"/>
+        </w:rPr>
+        <w:t>Ver tutorial de reparación</w:t>
+      </w:r>
+      <w:r>
+        <w:rPr>
+          <w:rFonts w:ascii="Arial" w:hAnsi="Arial" w:cs="Arial"/>
+          <w:b/>
+          <w:bCs/>
+          <w:snapToGrid w:val="0"/>
+          <w:sz w:val="28"/>
+          <w:szCs w:val="28"/>
+          <w:lang w:val="es-ES_tradnl"/>
+        </w:rPr>
+        <w:t>.</w:t>
       </w:r>
     </w:p>
     <w:p>
@@ -142,33 +166,23 @@
                 <w:snapToGrid w:val="0"/>
                 <w:sz w:val="20"/>
               </w:rPr>
-              <w:t xml:space="preserve"> podrá realizar una compra desde la aplicación; deberá acceder al sistema registrar sus datos generales y los de su tarjeta de crédito. El </w:t>
-            </w:r>
-            <w:r>
-              <w:rPr>
-                <w:rFonts w:ascii="Arial" w:hAnsi="Arial" w:cs="Arial"/>
-                <w:b/>
-                <w:snapToGrid w:val="0"/>
-                <w:sz w:val="20"/>
-              </w:rPr>
-              <w:t>A</w:t>
-            </w:r>
-            <w:r>
-              <w:rPr>
-                <w:rFonts w:ascii="Arial" w:hAnsi="Arial" w:cs="Arial"/>
-                <w:b/>
-                <w:snapToGrid w:val="0"/>
-                <w:sz w:val="20"/>
-              </w:rPr>
-              <w:t>dministrador</w:t>
-            </w:r>
-            <w:r>
-              <w:rPr>
-                <w:rFonts w:ascii="Arial" w:hAnsi="Arial" w:cs="Arial"/>
-                <w:snapToGrid w:val="0"/>
-                <w:sz w:val="20"/>
-              </w:rPr>
-              <w:t xml:space="preserve"> guardara la información y realizara el trámite para llevar acabo la compra.</w:t>
+              <w:t xml:space="preserve"> podrá </w:t>
+            </w:r>
+            <w:r>
+              <w:rPr>
+                <w:rFonts w:ascii="Arial" w:hAnsi="Arial" w:cs="Arial"/>
+                <w:snapToGrid w:val="0"/>
+                <w:sz w:val="20"/>
+              </w:rPr>
+              <w:t>ver un tutorial para la reparación de su dispositivo móvil</w:t>
+            </w:r>
+            <w:r>
+              <w:rPr>
+                <w:rFonts w:ascii="Arial" w:hAnsi="Arial" w:cs="Arial"/>
+                <w:snapToGrid w:val="0"/>
+                <w:sz w:val="20"/>
+              </w:rPr>
+              <w:t xml:space="preserve"> desde la aplicación</w:t>
             </w:r>
           </w:p>
         </w:tc>
@@ -274,58 +288,6 @@
                 <w:snapToGrid w:val="0"/>
                 <w:sz w:val="20"/>
               </w:rPr>
-              <w:t>Administrador</w:t>
-            </w:r>
-            <w:r>
-              <w:rPr>
-                <w:rFonts w:ascii="Arial" w:hAnsi="Arial" w:cs="Arial"/>
-                <w:snapToGrid w:val="0"/>
-                <w:sz w:val="20"/>
-              </w:rPr>
-              <w:t xml:space="preserve"> requiere </w:t>
-            </w:r>
-            <w:r>
-              <w:rPr>
-                <w:rFonts w:ascii="Arial" w:hAnsi="Arial" w:cs="Arial"/>
-                <w:snapToGrid w:val="0"/>
-                <w:sz w:val="20"/>
-              </w:rPr>
-              <w:t>guardar la información general y dar seguimiento al proceso de compra.</w:t>
-            </w:r>
-          </w:p>
-          <w:p>
-            <w:pPr>
-              <w:numPr>
-                <w:ilvl w:val="0"/>
-                <w:numId w:val="2"/>
-              </w:numPr>
-              <w:tabs>
-                <w:tab w:val="clear" w:pos="720"/>
-              </w:tabs>
-              <w:spacing w:before="20" w:after="20" w:line="240" w:lineRule="auto"/>
-              <w:ind w:left="357" w:hanging="357"/>
-              <w:rPr>
-                <w:rFonts w:ascii="Arial" w:hAnsi="Arial" w:cs="Arial"/>
-                <w:snapToGrid w:val="0"/>
-                <w:sz w:val="20"/>
-                <w:lang w:val="es-ES_tradnl"/>
-              </w:rPr>
-            </w:pPr>
-            <w:r>
-              <w:rPr>
-                <w:rFonts w:ascii="Arial" w:hAnsi="Arial" w:cs="Arial"/>
-                <w:snapToGrid w:val="0"/>
-                <w:sz w:val="20"/>
-              </w:rPr>
-              <w:t xml:space="preserve">El </w:t>
-            </w:r>
-            <w:r>
-              <w:rPr>
-                <w:rFonts w:ascii="Arial" w:hAnsi="Arial" w:cs="Arial"/>
-                <w:b/>
-                <w:snapToGrid w:val="0"/>
-                <w:sz w:val="20"/>
-              </w:rPr>
               <w:t xml:space="preserve">Cliente </w:t>
             </w:r>
             <w:r>
@@ -334,7 +296,23 @@
                 <w:snapToGrid w:val="0"/>
                 <w:sz w:val="20"/>
               </w:rPr>
-              <w:t>requiere comprar artículos para la reparación de su equipo.</w:t>
+              <w:t xml:space="preserve">requiere </w:t>
+            </w:r>
+            <w:r>
+              <w:rPr>
+                <w:rFonts w:ascii="Arial" w:hAnsi="Arial" w:cs="Arial"/>
+                <w:snapToGrid w:val="0"/>
+                <w:sz w:val="20"/>
+              </w:rPr>
+              <w:t>ver un tutorial</w:t>
+            </w:r>
+            <w:r>
+              <w:rPr>
+                <w:rFonts w:ascii="Arial" w:hAnsi="Arial" w:cs="Arial"/>
+                <w:snapToGrid w:val="0"/>
+                <w:sz w:val="20"/>
+              </w:rPr>
+              <w:t xml:space="preserve"> para la reparación de su equipo.</w:t>
             </w:r>
           </w:p>
         </w:tc>
@@ -440,15 +418,31 @@
                 <w:snapToGrid w:val="0"/>
                 <w:sz w:val="20"/>
               </w:rPr>
-              <w:t>Cliente</w:t>
-            </w:r>
-            <w:r>
-              <w:rPr>
-                <w:rFonts w:ascii="Arial" w:hAnsi="Arial" w:cs="Arial"/>
-                <w:snapToGrid w:val="0"/>
-                <w:sz w:val="20"/>
-              </w:rPr>
-              <w:t xml:space="preserve"> se identifica y autentifica.</w:t>
+              <w:t>Sistema</w:t>
+            </w:r>
+            <w:r>
+              <w:rPr>
+                <w:rFonts w:ascii="Arial" w:hAnsi="Arial" w:cs="Arial"/>
+                <w:snapToGrid w:val="0"/>
+                <w:sz w:val="20"/>
+              </w:rPr>
+              <w:t xml:space="preserve"> </w:t>
+            </w:r>
+            <w:r>
+              <w:rPr>
+                <w:rFonts w:ascii="Arial" w:hAnsi="Arial" w:cs="Arial"/>
+                <w:snapToGrid w:val="0"/>
+                <w:sz w:val="20"/>
+              </w:rPr>
+              <w:t>contiene tutoriales para la reparación de ese equipo en específico</w:t>
+            </w:r>
+            <w:r>
+              <w:rPr>
+                <w:rFonts w:ascii="Arial" w:hAnsi="Arial" w:cs="Arial"/>
+                <w:snapToGrid w:val="0"/>
+                <w:sz w:val="20"/>
+              </w:rPr>
+              <w:t>.</w:t>
             </w:r>
           </w:p>
         </w:tc>
@@ -547,15 +541,23 @@
                 <w:snapToGrid w:val="0"/>
                 <w:sz w:val="20"/>
               </w:rPr>
-              <w:t xml:space="preserve">Se realizó </w:t>
-            </w:r>
-            <w:r>
-              <w:rPr>
-                <w:rFonts w:ascii="Arial" w:hAnsi="Arial" w:cs="Arial"/>
-                <w:snapToGrid w:val="0"/>
-                <w:sz w:val="20"/>
-              </w:rPr>
-              <w:t>con éxito la compra.</w:t>
+              <w:t xml:space="preserve">Se </w:t>
+            </w:r>
+            <w:r>
+              <w:rPr>
+                <w:rFonts w:ascii="Arial" w:hAnsi="Arial" w:cs="Arial"/>
+                <w:snapToGrid w:val="0"/>
+                <w:sz w:val="20"/>
+              </w:rPr>
+              <w:t>mostró el tutorial con éxito</w:t>
+            </w:r>
+            <w:r>
+              <w:rPr>
+                <w:rFonts w:ascii="Arial" w:hAnsi="Arial" w:cs="Arial"/>
+                <w:snapToGrid w:val="0"/>
+                <w:sz w:val="20"/>
+              </w:rPr>
+              <w:t>.</w:t>
             </w:r>
           </w:p>
         </w:tc>
@@ -648,7 +650,7 @@
                 <w:snapToGrid w:val="0"/>
                 <w:sz w:val="20"/>
               </w:rPr>
-              <w:t xml:space="preserve">1.  </w:t>
+              <w:t xml:space="preserve">1. </w:t>
             </w:r>
             <w:r>
               <w:rPr>
@@ -676,16 +678,25 @@
                 <w:sz w:val="20"/>
                 <w:lang w:val="es-ES_tradnl"/>
               </w:rPr>
-              <w:t>desea hacer</w:t>
-            </w:r>
-            <w:r>
-              <w:rPr>
-                <w:rFonts w:ascii="Arial" w:hAnsi="Arial" w:cs="Arial"/>
-                <w:snapToGrid w:val="0"/>
-                <w:sz w:val="20"/>
-                <w:lang w:val="es-ES_tradnl"/>
-              </w:rPr>
-              <w:t xml:space="preserve"> una compra.</w:t>
+              <w:t xml:space="preserve">desea </w:t>
+            </w:r>
+            <w:r>
+              <w:rPr>
+                <w:rFonts w:ascii="Arial" w:hAnsi="Arial" w:cs="Arial"/>
+                <w:snapToGrid w:val="0"/>
+                <w:sz w:val="20"/>
+                <w:lang w:val="es-ES_tradnl"/>
+              </w:rPr>
+              <w:t>ver un tutorial</w:t>
+            </w:r>
+            <w:r>
+              <w:rPr>
+                <w:rFonts w:ascii="Arial" w:hAnsi="Arial" w:cs="Arial"/>
+                <w:snapToGrid w:val="0"/>
+                <w:sz w:val="20"/>
+                <w:lang w:val="es-ES_tradnl"/>
+              </w:rPr>
+              <w:t>.</w:t>
             </w:r>
           </w:p>
         </w:tc>
@@ -716,7 +727,85 @@
                 <w:sz w:val="20"/>
                 <w:lang w:val="es-ES_tradnl"/>
               </w:rPr>
-              <w:t xml:space="preserve">2.  El </w:t>
+              <w:t xml:space="preserve">2. El </w:t>
+            </w:r>
+            <w:r>
+              <w:rPr>
+                <w:rFonts w:ascii="Arial" w:hAnsi="Arial" w:cs="Arial"/>
+                <w:b/>
+                <w:snapToGrid w:val="0"/>
+                <w:sz w:val="20"/>
+                <w:lang w:val="es-ES_tradnl"/>
+              </w:rPr>
+              <w:t xml:space="preserve">Cliente </w:t>
+            </w:r>
+            <w:r>
+              <w:rPr>
+                <w:rFonts w:ascii="Arial" w:hAnsi="Arial" w:cs="Arial"/>
+                <w:snapToGrid w:val="0"/>
+                <w:sz w:val="20"/>
+                <w:lang w:val="es-ES_tradnl"/>
+              </w:rPr>
+              <w:t>accede a la página aplicación.</w:t>
+            </w:r>
+          </w:p>
+          <w:p>
+            <w:pPr>
+              <w:spacing w:before="20" w:after="20"/>
+              <w:rPr>
+                <w:rFonts w:ascii="Arial" w:hAnsi="Arial" w:cs="Arial"/>
+                <w:snapToGrid w:val="0"/>
+                <w:sz w:val="20"/>
+                <w:lang w:val="es-ES_tradnl"/>
+              </w:rPr>
+            </w:pPr>
+            <w:r>
+              <w:rPr>
+                <w:rFonts w:ascii="Arial" w:hAnsi="Arial" w:cs="Arial"/>
+                <w:snapToGrid w:val="0"/>
+                <w:sz w:val="20"/>
+                <w:lang w:val="es-ES_tradnl"/>
+              </w:rPr>
+              <w:t xml:space="preserve">3. El </w:t>
+            </w:r>
+            <w:r>
+              <w:rPr>
+                <w:rFonts w:ascii="Arial" w:hAnsi="Arial" w:cs="Arial"/>
+                <w:b/>
+                <w:snapToGrid w:val="0"/>
+                <w:sz w:val="20"/>
+                <w:lang w:val="es-ES_tradnl"/>
+              </w:rPr>
+              <w:t>Sistema</w:t>
+            </w:r>
+            <w:r>
+              <w:rPr>
+                <w:rFonts w:ascii="Arial" w:hAnsi="Arial" w:cs="Arial"/>
+                <w:snapToGrid w:val="0"/>
+                <w:sz w:val="20"/>
+                <w:lang w:val="es-ES_tradnl"/>
+              </w:rPr>
+              <w:t xml:space="preserve"> muestra la interfaz de inicio de la aplicación.</w:t>
+            </w:r>
+          </w:p>
+          <w:p>
+            <w:pPr>
+              <w:spacing w:before="20" w:after="20"/>
+              <w:rPr>
+                <w:rFonts w:ascii="Arial" w:hAnsi="Arial" w:cs="Arial"/>
+                <w:snapToGrid w:val="0"/>
+                <w:sz w:val="20"/>
+                <w:lang w:val="es-ES_tradnl"/>
+              </w:rPr>
+            </w:pPr>
+            <w:r>
+              <w:rPr>
+                <w:rFonts w:ascii="Arial" w:hAnsi="Arial" w:cs="Arial"/>
+                <w:snapToGrid w:val="0"/>
+                <w:sz w:val="20"/>
+                <w:lang w:val="es-ES_tradnl"/>
+              </w:rPr>
+              <w:t xml:space="preserve">4. El </w:t>
             </w:r>
             <w:r>
               <w:rPr>
@@ -731,39 +820,11 @@
             <w:r>
               <w:rPr>
                 <w:rFonts w:ascii="Arial" w:hAnsi="Arial" w:cs="Arial"/>
-                <w:b/>
-                <w:snapToGrid w:val="0"/>
-                <w:sz w:val="20"/>
-                <w:lang w:val="es-ES_tradnl"/>
-              </w:rPr>
-              <w:t xml:space="preserve"> </w:t>
-            </w:r>
-            <w:r>
-              <w:rPr>
-                <w:rFonts w:ascii="Arial" w:hAnsi="Arial" w:cs="Arial"/>
-                <w:snapToGrid w:val="0"/>
-                <w:sz w:val="20"/>
-                <w:lang w:val="es-ES_tradnl"/>
-              </w:rPr>
-              <w:t>ingresa los d</w:t>
-            </w:r>
-            <w:r>
-              <w:rPr>
-                <w:rFonts w:ascii="Arial" w:hAnsi="Arial" w:cs="Arial"/>
-                <w:snapToGrid w:val="0"/>
-                <w:sz w:val="20"/>
-                <w:lang w:val="es-ES_tradnl"/>
-              </w:rPr>
-              <w:t>atos generales al sistema</w:t>
-            </w:r>
-            <w:r>
-              <w:rPr>
-                <w:rFonts w:ascii="Arial" w:hAnsi="Arial" w:cs="Arial"/>
-                <w:snapToGrid w:val="0"/>
-                <w:sz w:val="20"/>
-                <w:lang w:val="es-ES_tradnl"/>
-              </w:rPr>
-              <w:t>.</w:t>
+                <w:snapToGrid w:val="0"/>
+                <w:sz w:val="20"/>
+                <w:lang w:val="es-ES_tradnl"/>
+              </w:rPr>
+              <w:t xml:space="preserve"> da clic en el menú de Arréglalo tú mismo.</w:t>
             </w:r>
           </w:p>
           <w:p>
@@ -783,17 +844,7 @@
                 <w:sz w:val="20"/>
                 <w:lang w:val="es-ES_tradnl"/>
               </w:rPr>
-              <w:t>3.  El</w:t>
-            </w:r>
-            <w:r>
-              <w:rPr>
-                <w:rFonts w:ascii="Arial" w:hAnsi="Arial" w:cs="Arial"/>
-                <w:b/>
-                <w:snapToGrid w:val="0"/>
-                <w:sz w:val="20"/>
-                <w:lang w:val="es-ES_tradnl"/>
-              </w:rPr>
-              <w:t xml:space="preserve"> </w:t>
+              <w:t xml:space="preserve">5. El </w:t>
             </w:r>
             <w:r>
               <w:rPr>
@@ -812,25 +863,7 @@
                 <w:sz w:val="20"/>
                 <w:lang w:val="es-ES_tradnl"/>
               </w:rPr>
-              <w:t xml:space="preserve"> </w:t>
-            </w:r>
-            <w:r>
-              <w:rPr>
-                <w:rFonts w:ascii="Arial" w:hAnsi="Arial" w:cs="Arial"/>
-                <w:snapToGrid w:val="0"/>
-                <w:sz w:val="20"/>
-                <w:lang w:val="es-ES_tradnl"/>
-              </w:rPr>
-              <w:t>recibe</w:t>
-            </w:r>
-            <w:r>
-              <w:rPr>
-                <w:rFonts w:ascii="Arial" w:hAnsi="Arial" w:cs="Arial"/>
-                <w:snapToGrid w:val="0"/>
-                <w:sz w:val="20"/>
-                <w:lang w:val="es-ES_tradnl"/>
-              </w:rPr>
-              <w:t xml:space="preserve"> los datos generales del cliente y da seguimiento a la compra.</w:t>
+              <w:t xml:space="preserve"> muestra las marcas que maneja.</w:t>
             </w:r>
           </w:p>
           <w:p>
@@ -850,17 +883,7 @@
                 <w:sz w:val="20"/>
                 <w:lang w:val="es-ES_tradnl"/>
               </w:rPr>
-              <w:t>4.  El</w:t>
-            </w:r>
-            <w:r>
-              <w:rPr>
-                <w:rFonts w:ascii="Arial" w:hAnsi="Arial" w:cs="Arial"/>
-                <w:b/>
-                <w:snapToGrid w:val="0"/>
-                <w:sz w:val="20"/>
-                <w:lang w:val="es-ES_tradnl"/>
-              </w:rPr>
-              <w:t xml:space="preserve"> </w:t>
+              <w:t xml:space="preserve">6. El </w:t>
             </w:r>
             <w:r>
               <w:rPr>
@@ -879,16 +902,7 @@
                 <w:sz w:val="20"/>
                 <w:lang w:val="es-ES_tradnl"/>
               </w:rPr>
-              <w:t xml:space="preserve"> opr</w:t>
-            </w:r>
-            <w:r>
-              <w:rPr>
-                <w:rFonts w:ascii="Arial" w:hAnsi="Arial" w:cs="Arial"/>
-                <w:snapToGrid w:val="0"/>
-                <w:sz w:val="20"/>
-                <w:lang w:val="es-ES_tradnl"/>
-              </w:rPr>
-              <w:t>ime el botón realizar compra.</w:t>
+              <w:t xml:space="preserve"> da clic en la marca de su dispositivo.</w:t>
             </w:r>
           </w:p>
           <w:p>
@@ -908,35 +922,202 @@
                 <w:sz w:val="20"/>
                 <w:lang w:val="es-ES_tradnl"/>
               </w:rPr>
-              <w:t xml:space="preserve">5.  El </w:t>
-            </w:r>
-            <w:r>
-              <w:rPr>
-                <w:rFonts w:ascii="Arial" w:hAnsi="Arial" w:cs="Arial"/>
-                <w:b/>
-                <w:snapToGrid w:val="0"/>
-                <w:sz w:val="20"/>
-                <w:lang w:val="es-ES_tradnl"/>
-              </w:rPr>
-              <w:t xml:space="preserve">Sistema </w:t>
-            </w:r>
-            <w:r>
-              <w:rPr>
-                <w:rFonts w:ascii="Arial" w:hAnsi="Arial" w:cs="Arial"/>
-                <w:snapToGrid w:val="0"/>
-                <w:sz w:val="20"/>
-                <w:lang w:val="es-ES_tradnl"/>
-              </w:rPr>
-              <w:t>genera una tabla</w:t>
-            </w:r>
-            <w:r>
-              <w:rPr>
-                <w:rFonts w:ascii="Arial" w:hAnsi="Arial" w:cs="Arial"/>
-                <w:snapToGrid w:val="0"/>
-                <w:sz w:val="20"/>
-                <w:lang w:val="es-ES_tradnl"/>
-              </w:rPr>
-              <w:t xml:space="preserve"> con la información del producto que desea comprar donde vienen las especificaciones del producto calidad, precio, tamaños.</w:t>
+              <w:t xml:space="preserve">7. El </w:t>
+            </w:r>
+            <w:r>
+              <w:rPr>
+                <w:rFonts w:ascii="Arial" w:hAnsi="Arial" w:cs="Arial"/>
+                <w:b/>
+                <w:snapToGrid w:val="0"/>
+                <w:sz w:val="20"/>
+                <w:lang w:val="es-ES_tradnl"/>
+              </w:rPr>
+              <w:t>Sistema</w:t>
+            </w:r>
+            <w:r>
+              <w:rPr>
+                <w:rFonts w:ascii="Arial" w:hAnsi="Arial" w:cs="Arial"/>
+                <w:snapToGrid w:val="0"/>
+                <w:sz w:val="20"/>
+                <w:lang w:val="es-ES_tradnl"/>
+              </w:rPr>
+              <w:t xml:space="preserve"> muestra los modelos de los cuales hay tutoriales en el sistema.</w:t>
+            </w:r>
+          </w:p>
+          <w:p>
+            <w:pPr>
+              <w:spacing w:before="20" w:after="20"/>
+              <w:rPr>
+                <w:rFonts w:ascii="Arial" w:hAnsi="Arial" w:cs="Arial"/>
+                <w:snapToGrid w:val="0"/>
+                <w:sz w:val="20"/>
+                <w:lang w:val="es-ES_tradnl"/>
+              </w:rPr>
+            </w:pPr>
+            <w:r>
+              <w:rPr>
+                <w:rFonts w:ascii="Arial" w:hAnsi="Arial" w:cs="Arial"/>
+                <w:snapToGrid w:val="0"/>
+                <w:sz w:val="20"/>
+                <w:lang w:val="es-ES_tradnl"/>
+              </w:rPr>
+              <w:t xml:space="preserve">8. El </w:t>
+            </w:r>
+            <w:r>
+              <w:rPr>
+                <w:rFonts w:ascii="Arial" w:hAnsi="Arial" w:cs="Arial"/>
+                <w:b/>
+                <w:snapToGrid w:val="0"/>
+                <w:sz w:val="20"/>
+                <w:lang w:val="es-ES_tradnl"/>
+              </w:rPr>
+              <w:t>Cliente</w:t>
+            </w:r>
+            <w:r>
+              <w:rPr>
+                <w:rFonts w:ascii="Arial" w:hAnsi="Arial" w:cs="Arial"/>
+                <w:snapToGrid w:val="0"/>
+                <w:sz w:val="20"/>
+                <w:lang w:val="es-ES_tradnl"/>
+              </w:rPr>
+              <w:t xml:space="preserve"> da clic en el modelo de su dispositivo.</w:t>
+            </w:r>
+          </w:p>
+          <w:p>
+            <w:pPr>
+              <w:spacing w:before="20" w:after="20"/>
+              <w:rPr>
+                <w:rFonts w:ascii="Arial" w:hAnsi="Arial" w:cs="Arial"/>
+                <w:snapToGrid w:val="0"/>
+                <w:sz w:val="20"/>
+                <w:lang w:val="es-ES_tradnl"/>
+              </w:rPr>
+            </w:pPr>
+            <w:r>
+              <w:rPr>
+                <w:rFonts w:ascii="Arial" w:hAnsi="Arial" w:cs="Arial"/>
+                <w:snapToGrid w:val="0"/>
+                <w:sz w:val="20"/>
+                <w:lang w:val="es-ES_tradnl"/>
+              </w:rPr>
+              <w:t xml:space="preserve">9. El </w:t>
+            </w:r>
+            <w:r>
+              <w:rPr>
+                <w:rFonts w:ascii="Arial" w:hAnsi="Arial" w:cs="Arial"/>
+                <w:b/>
+                <w:snapToGrid w:val="0"/>
+                <w:sz w:val="20"/>
+                <w:lang w:val="es-ES_tradnl"/>
+              </w:rPr>
+              <w:t>Sistema</w:t>
+            </w:r>
+            <w:r>
+              <w:rPr>
+                <w:rFonts w:ascii="Arial" w:hAnsi="Arial" w:cs="Arial"/>
+                <w:snapToGrid w:val="0"/>
+                <w:sz w:val="20"/>
+                <w:lang w:val="es-ES_tradnl"/>
+              </w:rPr>
+              <w:t xml:space="preserve"> muestra los tutoriales para ese dispositivo.</w:t>
+            </w:r>
+          </w:p>
+          <w:p>
+            <w:pPr>
+              <w:spacing w:before="20" w:after="20"/>
+              <w:rPr>
+                <w:rFonts w:ascii="Arial" w:hAnsi="Arial" w:cs="Arial"/>
+                <w:snapToGrid w:val="0"/>
+                <w:sz w:val="20"/>
+                <w:lang w:val="es-ES_tradnl"/>
+              </w:rPr>
+            </w:pPr>
+            <w:r>
+              <w:rPr>
+                <w:rFonts w:ascii="Arial" w:hAnsi="Arial" w:cs="Arial"/>
+                <w:snapToGrid w:val="0"/>
+                <w:sz w:val="20"/>
+                <w:lang w:val="es-ES_tradnl"/>
+              </w:rPr>
+              <w:t xml:space="preserve">10. El </w:t>
+            </w:r>
+            <w:r>
+              <w:rPr>
+                <w:rFonts w:ascii="Arial" w:hAnsi="Arial" w:cs="Arial"/>
+                <w:b/>
+                <w:snapToGrid w:val="0"/>
+                <w:sz w:val="20"/>
+                <w:lang w:val="es-ES_tradnl"/>
+              </w:rPr>
+              <w:t>Cliente</w:t>
+            </w:r>
+            <w:r>
+              <w:rPr>
+                <w:rFonts w:ascii="Arial" w:hAnsi="Arial" w:cs="Arial"/>
+                <w:snapToGrid w:val="0"/>
+                <w:sz w:val="20"/>
+                <w:lang w:val="es-ES_tradnl"/>
+              </w:rPr>
+              <w:t xml:space="preserve"> da clic en el tutorial que desea ver.</w:t>
+            </w:r>
+          </w:p>
+          <w:p>
+            <w:pPr>
+              <w:spacing w:before="20" w:after="20"/>
+              <w:rPr>
+                <w:rFonts w:ascii="Arial" w:hAnsi="Arial" w:cs="Arial"/>
+                <w:snapToGrid w:val="0"/>
+                <w:sz w:val="20"/>
+                <w:lang w:val="es-ES_tradnl"/>
+              </w:rPr>
+            </w:pPr>
+            <w:r>
+              <w:rPr>
+                <w:rFonts w:ascii="Arial" w:hAnsi="Arial" w:cs="Arial"/>
+                <w:snapToGrid w:val="0"/>
+                <w:sz w:val="20"/>
+                <w:lang w:val="es-ES_tradnl"/>
+              </w:rPr>
+              <w:t xml:space="preserve">11. El </w:t>
+            </w:r>
+            <w:r>
+              <w:rPr>
+                <w:rFonts w:ascii="Arial" w:hAnsi="Arial" w:cs="Arial"/>
+                <w:b/>
+                <w:snapToGrid w:val="0"/>
+                <w:sz w:val="20"/>
+                <w:lang w:val="es-ES_tradnl"/>
+              </w:rPr>
+              <w:t>Sistema</w:t>
+            </w:r>
+            <w:r>
+              <w:rPr>
+                <w:rFonts w:ascii="Arial" w:hAnsi="Arial" w:cs="Arial"/>
+                <w:snapToGrid w:val="0"/>
+                <w:sz w:val="20"/>
+                <w:lang w:val="es-ES_tradnl"/>
+              </w:rPr>
+              <w:t xml:space="preserve"> muestra el tutorial.</w:t>
+            </w:r>
+          </w:p>
+          <w:p>
+            <w:pPr>
+              <w:spacing w:before="20" w:after="20"/>
+              <w:rPr>
+                <w:rFonts w:ascii="Arial" w:hAnsi="Arial" w:cs="Arial"/>
+                <w:snapToGrid w:val="0"/>
+                <w:sz w:val="20"/>
+                <w:lang w:val="es-ES_tradnl"/>
+              </w:rPr>
+            </w:pPr>
+            <w:r>
+              <w:rPr>
+                <w:rFonts w:ascii="Arial" w:hAnsi="Arial" w:cs="Arial"/>
+                <w:snapToGrid w:val="0"/>
+                <w:sz w:val="20"/>
+                <w:lang w:val="es-ES_tradnl"/>
+              </w:rPr>
+              <w:t>12. Fin del caso de uso.</w:t>
             </w:r>
           </w:p>
         </w:tc>
@@ -959,52 +1140,6 @@
                 <w:lang w:val="es-ES_tradnl"/>
               </w:rPr>
             </w:pPr>
-            <w:r>
-              <w:rPr>
-                <w:rFonts w:ascii="Arial" w:hAnsi="Arial" w:cs="Arial"/>
-                <w:snapToGrid w:val="0"/>
-                <w:sz w:val="20"/>
-                <w:lang w:val="es-ES_tradnl"/>
-              </w:rPr>
-              <w:t>6</w:t>
-            </w:r>
-            <w:r>
-              <w:rPr>
-                <w:rFonts w:ascii="Arial" w:hAnsi="Arial" w:cs="Arial"/>
-                <w:snapToGrid w:val="0"/>
-                <w:sz w:val="20"/>
-                <w:lang w:val="es-ES_tradnl"/>
-              </w:rPr>
-              <w:t xml:space="preserve">.  El </w:t>
-            </w:r>
-            <w:r>
-              <w:rPr>
-                <w:rFonts w:ascii="Arial" w:hAnsi="Arial" w:cs="Arial"/>
-                <w:b/>
-                <w:snapToGrid w:val="0"/>
-                <w:sz w:val="20"/>
-                <w:lang w:val="es-ES_tradnl"/>
-              </w:rPr>
-              <w:t xml:space="preserve">Sistema </w:t>
-            </w:r>
-            <w:r>
-              <w:rPr>
-                <w:rFonts w:ascii="Arial" w:hAnsi="Arial" w:cs="Arial"/>
-                <w:snapToGrid w:val="0"/>
-                <w:sz w:val="20"/>
-                <w:lang w:val="es-ES_tradnl"/>
-              </w:rPr>
-              <w:t xml:space="preserve">guarda la información asignándole fecha y hora </w:t>
-            </w:r>
-            <w:r>
-              <w:rPr>
-                <w:rFonts w:ascii="Arial" w:hAnsi="Arial" w:cs="Arial"/>
-                <w:snapToGrid w:val="0"/>
-                <w:sz w:val="20"/>
-                <w:lang w:val="es-ES_tradnl"/>
-              </w:rPr>
-              <w:t>en la que se realizó la compra.</w:t>
-            </w:r>
           </w:p>
         </w:tc>
       </w:tr>
@@ -1042,7 +1177,7 @@
       <w:tr>
         <w:tc>
           <w:tcPr>
-            <w:tcW w:w="9430" w:type="dxa"/>
+            <w:tcW w:w="8828" w:type="dxa"/>
             <w:tcBorders>
               <w:bottom w:val="single" w:sz="4" w:space="0" w:color="auto"/>
             </w:tcBorders>
@@ -1075,7 +1210,7 @@
       <w:tr>
         <w:tc>
           <w:tcPr>
-            <w:tcW w:w="9430" w:type="dxa"/>
+            <w:tcW w:w="8828" w:type="dxa"/>
             <w:tcBorders>
               <w:bottom w:val="nil"/>
             </w:tcBorders>
@@ -1097,15 +1232,42 @@
                 <w:sz w:val="20"/>
                 <w:lang w:val="es-ES_tradnl"/>
               </w:rPr>
-              <w:t>3. a. Si uno o varios de los campos no se llenaron.</w:t>
-            </w:r>
-          </w:p>
-        </w:tc>
-      </w:tr>
-      <w:tr>
-        <w:tc>
-          <w:tcPr>
-            <w:tcW w:w="9430" w:type="dxa"/>
+              <w:t>6</w:t>
+            </w:r>
+            <w:r>
+              <w:rPr>
+                <w:rFonts w:ascii="Arial" w:hAnsi="Arial" w:cs="Arial"/>
+                <w:snapToGrid w:val="0"/>
+                <w:sz w:val="20"/>
+                <w:lang w:val="es-ES_tradnl"/>
+              </w:rPr>
+              <w:t xml:space="preserve">. a. Si </w:t>
+            </w:r>
+            <w:r>
+              <w:rPr>
+                <w:rFonts w:ascii="Arial" w:hAnsi="Arial" w:cs="Arial"/>
+                <w:snapToGrid w:val="0"/>
+                <w:sz w:val="20"/>
+                <w:lang w:val="es-ES_tradnl"/>
+              </w:rPr>
+              <w:t>se encuentra la marca del dispositivo</w:t>
+            </w:r>
+            <w:r>
+              <w:rPr>
+                <w:rFonts w:ascii="Arial" w:hAnsi="Arial" w:cs="Arial"/>
+                <w:snapToGrid w:val="0"/>
+                <w:sz w:val="20"/>
+                <w:lang w:val="es-ES_tradnl"/>
+              </w:rPr>
+              <w:t>.</w:t>
+            </w:r>
+          </w:p>
+        </w:tc>
+      </w:tr>
+      <w:tr>
+        <w:tc>
+          <w:tcPr>
+            <w:tcW w:w="8828" w:type="dxa"/>
             <w:tcBorders>
               <w:top w:val="nil"/>
               <w:bottom w:val="nil"/>
@@ -1129,66 +1291,80 @@
                 <w:sz w:val="20"/>
                 <w:lang w:val="es-ES_tradnl"/>
               </w:rPr>
-              <w:t xml:space="preserve">3. a1 El </w:t>
-            </w:r>
-            <w:r>
-              <w:rPr>
-                <w:rFonts w:ascii="Arial" w:hAnsi="Arial" w:cs="Arial"/>
-                <w:b/>
-                <w:snapToGrid w:val="0"/>
-                <w:sz w:val="20"/>
-                <w:lang w:val="es-ES_tradnl"/>
-              </w:rPr>
-              <w:t>Sistema</w:t>
-            </w:r>
-            <w:r>
-              <w:rPr>
-                <w:rFonts w:ascii="Arial" w:hAnsi="Arial" w:cs="Arial"/>
-                <w:snapToGrid w:val="0"/>
-                <w:sz w:val="20"/>
-                <w:lang w:val="es-ES_tradnl"/>
-              </w:rPr>
-              <w:t xml:space="preserve"> muestra un indicador visual al lado del o los campos que se dejaron sin llenar, además muestra el mensaje “Debe ingresar la información solicitada para poder continuar”.  </w:t>
-            </w:r>
-          </w:p>
-        </w:tc>
-      </w:tr>
-      <w:tr>
-        <w:tc>
-          <w:tcPr>
-            <w:tcW w:w="9430" w:type="dxa"/>
-            <w:tcBorders>
-              <w:top w:val="nil"/>
-              <w:bottom w:val="nil"/>
-            </w:tcBorders>
-          </w:tcPr>
+              <w:t>6. a1. Fin del caso de uso.</w:t>
+            </w:r>
+          </w:p>
           <w:p>
             <w:pPr>
               <w:spacing w:before="20" w:after="20"/>
-              <w:ind w:left="709"/>
-              <w:rPr>
-                <w:rFonts w:ascii="Arial" w:hAnsi="Arial" w:cs="Arial"/>
-                <w:snapToGrid w:val="0"/>
-                <w:sz w:val="20"/>
-                <w:lang w:val="es-ES_tradnl"/>
-              </w:rPr>
-            </w:pPr>
-            <w:r>
-              <w:rPr>
-                <w:rFonts w:ascii="Arial" w:hAnsi="Arial" w:cs="Arial"/>
-                <w:snapToGrid w:val="0"/>
-                <w:sz w:val="20"/>
-                <w:lang w:val="es-ES_tradnl"/>
-              </w:rPr>
-              <w:t>3. a2. Ir al paso 4.</w:t>
-            </w:r>
-          </w:p>
-        </w:tc>
-      </w:tr>
-      <w:tr>
-        <w:tc>
-          <w:tcPr>
-            <w:tcW w:w="9430" w:type="dxa"/>
+              <w:rPr>
+                <w:rFonts w:ascii="Arial" w:hAnsi="Arial" w:cs="Arial"/>
+                <w:snapToGrid w:val="0"/>
+                <w:sz w:val="20"/>
+                <w:lang w:val="es-ES_tradnl"/>
+              </w:rPr>
+            </w:pPr>
+            <w:r>
+              <w:rPr>
+                <w:rFonts w:ascii="Arial" w:hAnsi="Arial" w:cs="Arial"/>
+                <w:snapToGrid w:val="0"/>
+                <w:sz w:val="20"/>
+                <w:lang w:val="es-ES_tradnl"/>
+              </w:rPr>
+              <w:t>8</w:t>
+            </w:r>
+            <w:r>
+              <w:rPr>
+                <w:rFonts w:ascii="Arial" w:hAnsi="Arial" w:cs="Arial"/>
+                <w:snapToGrid w:val="0"/>
+                <w:sz w:val="20"/>
+                <w:lang w:val="es-ES_tradnl"/>
+              </w:rPr>
+              <w:t xml:space="preserve">. a. Si </w:t>
+            </w:r>
+            <w:r>
+              <w:rPr>
+                <w:rFonts w:ascii="Arial" w:hAnsi="Arial" w:cs="Arial"/>
+                <w:snapToGrid w:val="0"/>
+                <w:sz w:val="20"/>
+                <w:lang w:val="es-ES_tradnl"/>
+              </w:rPr>
+              <w:t xml:space="preserve">se encuentra la </w:t>
+            </w:r>
+            <w:r>
+              <w:rPr>
+                <w:rFonts w:ascii="Arial" w:hAnsi="Arial" w:cs="Arial"/>
+                <w:snapToGrid w:val="0"/>
+                <w:sz w:val="20"/>
+                <w:lang w:val="es-ES_tradnl"/>
+              </w:rPr>
+              <w:t>modelo</w:t>
+            </w:r>
+            <w:r>
+              <w:rPr>
+                <w:rFonts w:ascii="Arial" w:hAnsi="Arial" w:cs="Arial"/>
+                <w:snapToGrid w:val="0"/>
+                <w:sz w:val="20"/>
+                <w:lang w:val="es-ES_tradnl"/>
+              </w:rPr>
+              <w:t xml:space="preserve"> del dispositivo</w:t>
+            </w:r>
+            <w:r>
+              <w:rPr>
+                <w:rFonts w:ascii="Arial" w:hAnsi="Arial" w:cs="Arial"/>
+                <w:snapToGrid w:val="0"/>
+                <w:sz w:val="20"/>
+                <w:lang w:val="es-ES_tradnl"/>
+              </w:rPr>
+              <w:t>.</w:t>
+            </w:r>
+          </w:p>
+        </w:tc>
+      </w:tr>
+      <w:tr>
+        <w:tc>
+          <w:tcPr>
+            <w:tcW w:w="8828" w:type="dxa"/>
             <w:tcBorders>
               <w:top w:val="nil"/>
             </w:tcBorders>
@@ -1203,6 +1379,55 @@
                 <w:lang w:val="es-ES_tradnl"/>
               </w:rPr>
             </w:pPr>
+            <w:r>
+              <w:rPr>
+                <w:rFonts w:ascii="Arial" w:hAnsi="Arial" w:cs="Arial"/>
+                <w:snapToGrid w:val="0"/>
+                <w:sz w:val="20"/>
+                <w:lang w:val="es-ES_tradnl"/>
+              </w:rPr>
+              <w:t xml:space="preserve">             8. a1 Fin del caso de uso.</w:t>
+            </w:r>
+          </w:p>
+          <w:p>
+            <w:pPr>
+              <w:spacing w:before="20" w:after="20"/>
+              <w:rPr>
+                <w:rFonts w:ascii="Arial" w:hAnsi="Arial" w:cs="Arial"/>
+                <w:snapToGrid w:val="0"/>
+                <w:sz w:val="20"/>
+                <w:lang w:val="es-ES_tradnl"/>
+              </w:rPr>
+            </w:pPr>
+            <w:r>
+              <w:rPr>
+                <w:rFonts w:ascii="Arial" w:hAnsi="Arial" w:cs="Arial"/>
+                <w:snapToGrid w:val="0"/>
+                <w:sz w:val="20"/>
+                <w:lang w:val="es-ES_tradnl"/>
+              </w:rPr>
+              <w:t>10. a. Si no se encuentra el tutorial deseado por el usuario.</w:t>
+            </w:r>
+          </w:p>
+          <w:p>
+            <w:pPr>
+              <w:spacing w:before="20" w:after="20"/>
+              <w:rPr>
+                <w:rFonts w:ascii="Arial" w:hAnsi="Arial" w:cs="Arial"/>
+                <w:snapToGrid w:val="0"/>
+                <w:sz w:val="20"/>
+                <w:lang w:val="es-ES_tradnl"/>
+              </w:rPr>
+            </w:pPr>
+            <w:r>
+              <w:rPr>
+                <w:rFonts w:ascii="Arial" w:hAnsi="Arial" w:cs="Arial"/>
+                <w:snapToGrid w:val="0"/>
+                <w:sz w:val="20"/>
+                <w:lang w:val="es-ES_tradnl"/>
+              </w:rPr>
+              <w:t xml:space="preserve">             10. a1. Fin del caso de uso.</w:t>
+            </w:r>
           </w:p>
         </w:tc>
       </w:tr>
@@ -2205,6 +2430,26 @@
               <w:t>puede observar la información de contacto de la empresa.</w:t>
             </w:r>
           </w:p>
+          <w:p>
+            <w:pPr>
+              <w:spacing w:before="20" w:after="20"/>
+              <w:rPr>
+                <w:rFonts w:ascii="Arial" w:hAnsi="Arial" w:cs="Arial"/>
+                <w:snapToGrid w:val="0"/>
+                <w:sz w:val="20"/>
+                <w:lang w:val="es-ES_tradnl"/>
+              </w:rPr>
+            </w:pPr>
+            <w:r>
+              <w:rPr>
+                <w:rFonts w:ascii="Arial" w:hAnsi="Arial" w:cs="Arial"/>
+                <w:snapToGrid w:val="0"/>
+                <w:sz w:val="20"/>
+                <w:lang w:val="es-ES_tradnl"/>
+              </w:rPr>
+              <w:t>7. Fin del caso de uso.</w:t>
+            </w:r>
+          </w:p>
         </w:tc>
       </w:tr>
       <w:tr>
@@ -2437,6 +2682,15 @@
                 <w:lang w:val="es-ES_tradnl"/>
               </w:rPr>
             </w:pPr>
+            <w:r>
+              <w:rPr>
+                <w:rFonts w:ascii="Arial" w:hAnsi="Arial" w:cs="Arial"/>
+                <w:snapToGrid w:val="0"/>
+                <w:sz w:val="20"/>
+                <w:lang w:val="es-ES_tradnl"/>
+              </w:rPr>
+              <w:t xml:space="preserve">             5. a2 Fin del caso de uso.</w:t>
+            </w:r>
           </w:p>
         </w:tc>
       </w:tr>
@@ -2472,7 +2726,6 @@
         <w:rPr>
           <w:rFonts w:ascii="Arial" w:hAnsi="Arial" w:cs="Arial"/>
           <w:sz w:val="20"/>
-          <w:lang/>
         </w:rPr>
       </w:pPr>
       <w:r>
@@ -2482,9 +2735,7 @@
           <w:bCs/>
           <w:sz w:val="28"/>
           <w:szCs w:val="28"/>
-          <w:lang/>
         </w:rPr>
-        <w:lastRenderedPageBreak/>
         <w:t xml:space="preserve">Caso de Uso CU-03: Acceder a la aplicación web. </w:t>
       </w:r>
     </w:p>
@@ -2494,7 +2745,6 @@
         <w:rPr>
           <w:rFonts w:ascii="Arial" w:hAnsi="Arial" w:cs="Arial"/>
           <w:sz w:val="20"/>
-          <w:lang/>
         </w:rPr>
       </w:pPr>
     </w:p>
@@ -2533,7 +2783,6 @@
                 <w:b/>
                 <w:bCs/>
                 <w:sz w:val="20"/>
-                <w:lang/>
               </w:rPr>
               <w:t>Descripción</w:t>
             </w:r>
@@ -2644,7 +2893,6 @@
                 <w:b/>
                 <w:bCs/>
                 <w:sz w:val="20"/>
-                <w:lang/>
               </w:rPr>
               <w:t>Actores</w:t>
             </w:r>
@@ -2748,7 +2996,6 @@
                 <w:b/>
                 <w:bCs/>
                 <w:sz w:val="20"/>
-                <w:lang/>
               </w:rPr>
               <w:t>Precondiciones</w:t>
             </w:r>
@@ -2848,7 +3095,6 @@
                 <w:b/>
                 <w:bCs/>
                 <w:sz w:val="20"/>
-                <w:lang/>
               </w:rPr>
               <w:t>Poscondiciones</w:t>
             </w:r>
@@ -2947,7 +3193,6 @@
                 <w:rFonts w:ascii="Arial" w:hAnsi="Arial" w:cs="Arial"/>
                 <w:b/>
                 <w:sz w:val="20"/>
-                <w:lang/>
               </w:rPr>
               <w:t>Flujo Principal</w:t>
             </w:r>
@@ -2974,22 +3219,13 @@
                 <w:rFonts w:ascii="Arial" w:hAnsi="Arial" w:cs="Arial"/>
                 <w:sz w:val="20"/>
               </w:rPr>
-              <w:t xml:space="preserve">1.  </w:t>
-            </w:r>
-            <w:r>
-              <w:rPr>
-                <w:rFonts w:ascii="Arial" w:hAnsi="Arial" w:cs="Arial"/>
-                <w:sz w:val="20"/>
-                <w:lang/>
-              </w:rPr>
-              <w:t xml:space="preserve">El caso de uso comienza cuando el </w:t>
-            </w:r>
-            <w:r>
-              <w:rPr>
-                <w:rFonts w:ascii="Arial" w:hAnsi="Arial" w:cs="Arial"/>
-                <w:b/>
-                <w:sz w:val="20"/>
-                <w:lang/>
+              <w:t xml:space="preserve">1.  El caso de uso comienza cuando el </w:t>
+            </w:r>
+            <w:r>
+              <w:rPr>
+                <w:rFonts w:ascii="Arial" w:hAnsi="Arial" w:cs="Arial"/>
+                <w:b/>
+                <w:sz w:val="20"/>
               </w:rPr>
               <w:t xml:space="preserve">Cliente </w:t>
             </w:r>
@@ -2997,7 +3233,6 @@
               <w:rPr>
                 <w:rFonts w:ascii="Arial" w:hAnsi="Arial" w:cs="Arial"/>
                 <w:sz w:val="20"/>
-                <w:lang/>
               </w:rPr>
               <w:t>desea acceder a la aplicación web.</w:t>
             </w:r>
@@ -3020,14 +3255,12 @@
               <w:rPr>
                 <w:rFonts w:ascii="Arial" w:hAnsi="Arial" w:cs="Arial"/>
                 <w:sz w:val="20"/>
-                <w:lang/>
-              </w:rPr>
-            </w:pPr>
-            <w:r>
-              <w:rPr>
-                <w:rFonts w:ascii="Arial" w:hAnsi="Arial" w:cs="Arial"/>
-                <w:sz w:val="20"/>
-                <w:lang/>
+              </w:rPr>
+            </w:pPr>
+            <w:r>
+              <w:rPr>
+                <w:rFonts w:ascii="Arial" w:hAnsi="Arial" w:cs="Arial"/>
+                <w:sz w:val="20"/>
               </w:rPr>
               <w:t xml:space="preserve">2.  El </w:t>
             </w:r>
@@ -3036,7 +3269,6 @@
                 <w:rFonts w:ascii="Arial" w:hAnsi="Arial" w:cs="Arial"/>
                 <w:b/>
                 <w:sz w:val="20"/>
-                <w:lang/>
               </w:rPr>
               <w:t xml:space="preserve">Cliente </w:t>
             </w:r>
@@ -3044,7 +3276,6 @@
               <w:rPr>
                 <w:rFonts w:ascii="Arial" w:hAnsi="Arial" w:cs="Arial"/>
                 <w:sz w:val="20"/>
-                <w:lang/>
               </w:rPr>
               <w:t>ingresa el nombre de la aplicación web en el navegador.</w:t>
             </w:r>
@@ -3055,14 +3286,12 @@
               <w:rPr>
                 <w:rFonts w:ascii="Arial" w:hAnsi="Arial" w:cs="Arial"/>
                 <w:sz w:val="20"/>
-                <w:lang/>
-              </w:rPr>
-            </w:pPr>
-            <w:r>
-              <w:rPr>
-                <w:rFonts w:ascii="Arial" w:hAnsi="Arial" w:cs="Arial"/>
-                <w:sz w:val="20"/>
-                <w:lang/>
+              </w:rPr>
+            </w:pPr>
+            <w:r>
+              <w:rPr>
+                <w:rFonts w:ascii="Arial" w:hAnsi="Arial" w:cs="Arial"/>
+                <w:sz w:val="20"/>
               </w:rPr>
               <w:t xml:space="preserve">3.  El </w:t>
             </w:r>
@@ -3078,7 +3307,6 @@
               <w:rPr>
                 <w:rFonts w:ascii="Arial" w:hAnsi="Arial" w:cs="Arial"/>
                 <w:sz w:val="20"/>
-                <w:lang/>
               </w:rPr>
               <w:t xml:space="preserve"> muestra las links de entrada a lo que puede acceder el </w:t>
             </w:r>
@@ -3087,7 +3315,6 @@
                 <w:rFonts w:ascii="Arial" w:hAnsi="Arial" w:cs="Arial"/>
                 <w:b/>
                 <w:sz w:val="20"/>
-                <w:lang/>
               </w:rPr>
               <w:t>Cliente</w:t>
             </w:r>
@@ -3095,7 +3322,6 @@
               <w:rPr>
                 <w:rFonts w:ascii="Arial" w:hAnsi="Arial" w:cs="Arial"/>
                 <w:sz w:val="20"/>
-                <w:lang/>
               </w:rPr>
               <w:t>.</w:t>
             </w:r>
@@ -3106,14 +3332,12 @@
               <w:rPr>
                 <w:rFonts w:ascii="Arial" w:hAnsi="Arial" w:cs="Arial"/>
                 <w:sz w:val="20"/>
-                <w:lang/>
-              </w:rPr>
-            </w:pPr>
-            <w:r>
-              <w:rPr>
-                <w:rFonts w:ascii="Arial" w:hAnsi="Arial" w:cs="Arial"/>
-                <w:sz w:val="20"/>
-                <w:lang/>
+              </w:rPr>
+            </w:pPr>
+            <w:r>
+              <w:rPr>
+                <w:rFonts w:ascii="Arial" w:hAnsi="Arial" w:cs="Arial"/>
+                <w:sz w:val="20"/>
               </w:rPr>
               <w:t xml:space="preserve">4.  El </w:t>
             </w:r>
@@ -3122,7 +3346,6 @@
                 <w:rFonts w:ascii="Arial" w:hAnsi="Arial" w:cs="Arial"/>
                 <w:b/>
                 <w:sz w:val="20"/>
-                <w:lang/>
               </w:rPr>
               <w:t>Cliente</w:t>
             </w:r>
@@ -3130,7 +3353,6 @@
               <w:rPr>
                 <w:rFonts w:ascii="Arial" w:hAnsi="Arial" w:cs="Arial"/>
                 <w:sz w:val="20"/>
-                <w:lang/>
               </w:rPr>
               <w:t xml:space="preserve"> da click en el link de bienvenida de la aplicación web.</w:t>
             </w:r>
@@ -3141,14 +3363,12 @@
               <w:rPr>
                 <w:rFonts w:ascii="Arial" w:hAnsi="Arial" w:cs="Arial"/>
                 <w:sz w:val="20"/>
-                <w:lang/>
-              </w:rPr>
-            </w:pPr>
-            <w:r>
-              <w:rPr>
-                <w:rFonts w:ascii="Arial" w:hAnsi="Arial" w:cs="Arial"/>
-                <w:sz w:val="20"/>
-                <w:lang/>
+              </w:rPr>
+            </w:pPr>
+            <w:r>
+              <w:rPr>
+                <w:rFonts w:ascii="Arial" w:hAnsi="Arial" w:cs="Arial"/>
+                <w:sz w:val="20"/>
               </w:rPr>
               <w:t xml:space="preserve">5.  El </w:t>
             </w:r>
@@ -3157,7 +3377,6 @@
                 <w:rFonts w:ascii="Arial" w:hAnsi="Arial" w:cs="Arial"/>
                 <w:b/>
                 <w:sz w:val="20"/>
-                <w:lang/>
               </w:rPr>
               <w:t>Sistema</w:t>
             </w:r>
@@ -3165,7 +3384,6 @@
               <w:rPr>
                 <w:rFonts w:ascii="Arial" w:hAnsi="Arial" w:cs="Arial"/>
                 <w:sz w:val="20"/>
-                <w:lang/>
               </w:rPr>
               <w:t xml:space="preserve"> despliega la información de interés al cliente.</w:t>
             </w:r>
@@ -3178,7 +3396,6 @@
               <w:rPr>
                 <w:rFonts w:ascii="Arial" w:hAnsi="Arial" w:cs="Arial"/>
                 <w:sz w:val="20"/>
-                <w:lang/>
               </w:rPr>
               <w:t xml:space="preserve">6.  El </w:t>
             </w:r>
@@ -3187,7 +3404,6 @@
                 <w:rFonts w:ascii="Arial" w:hAnsi="Arial" w:cs="Arial"/>
                 <w:b/>
                 <w:sz w:val="20"/>
-                <w:lang/>
               </w:rPr>
               <w:t xml:space="preserve">Cliente </w:t>
             </w:r>
@@ -3195,7 +3411,6 @@
               <w:rPr>
                 <w:rFonts w:ascii="Arial" w:hAnsi="Arial" w:cs="Arial"/>
                 <w:sz w:val="20"/>
-                <w:lang/>
               </w:rPr>
               <w:t>puede observar la información de importancia para el.</w:t>
             </w:r>
@@ -3219,9 +3434,15 @@
               <w:rPr>
                 <w:rFonts w:ascii="Arial" w:hAnsi="Arial" w:cs="Arial"/>
                 <w:sz w:val="20"/>
-                <w:lang/>
-              </w:rPr>
-            </w:pPr>
+              </w:rPr>
+            </w:pPr>
+            <w:r>
+              <w:rPr>
+                <w:rFonts w:ascii="Arial" w:hAnsi="Arial" w:cs="Arial"/>
+                <w:sz w:val="20"/>
+              </w:rPr>
+              <w:t>7.  Fin del caso de uso.</w:t>
+            </w:r>
           </w:p>
         </w:tc>
       </w:tr>
@@ -3231,7 +3452,6 @@
         <w:rPr>
           <w:rFonts w:ascii="Arial" w:hAnsi="Arial" w:cs="Arial"/>
           <w:sz w:val="20"/>
-          <w:lang/>
         </w:rPr>
       </w:pPr>
     </w:p>
@@ -3269,7 +3489,6 @@
                 <w:rFonts w:ascii="Arial" w:hAnsi="Arial" w:cs="Arial"/>
                 <w:b/>
                 <w:sz w:val="20"/>
-                <w:lang/>
               </w:rPr>
               <w:t xml:space="preserve">Flujos Alternos </w:t>
             </w:r>
@@ -3291,14 +3510,6 @@
             <w:pPr>
               <w:spacing w:before="20" w:after="20"/>
             </w:pPr>
-            <w:r>
-              <w:rPr>
-                <w:rFonts w:ascii="Arial" w:hAnsi="Arial" w:cs="Arial"/>
-                <w:sz w:val="20"/>
-                <w:lang/>
-              </w:rPr>
-              <w:t>1. a. Si no hay datos de datos interés para el cliente.</w:t>
-            </w:r>
           </w:p>
         </w:tc>
       </w:tr>
@@ -3315,27 +3526,82 @@
           <w:p>
             <w:pPr>
               <w:spacing w:before="20" w:after="20"/>
-              <w:ind w:left="709"/>
-              <w:rPr>
-                <w:rFonts w:ascii="Arial" w:hAnsi="Arial" w:cs="Arial"/>
-                <w:sz w:val="20"/>
-                <w:lang/>
-              </w:rPr>
-            </w:pPr>
-            <w:r>
-              <w:rPr>
-                <w:rFonts w:ascii="Arial" w:hAnsi="Arial" w:cs="Arial"/>
-                <w:sz w:val="20"/>
-                <w:lang/>
-              </w:rPr>
-              <w:t xml:space="preserve">1. a1 El </w:t>
-            </w:r>
-            <w:r>
-              <w:rPr>
-                <w:rFonts w:ascii="Arial" w:hAnsi="Arial" w:cs="Arial"/>
-                <w:b/>
-                <w:sz w:val="20"/>
-                <w:lang/>
+              <w:rPr>
+                <w:rFonts w:ascii="Arial" w:hAnsi="Arial" w:cs="Arial"/>
+                <w:sz w:val="20"/>
+              </w:rPr>
+            </w:pPr>
+            <w:bookmarkStart w:id="0" w:name="_GoBack"/>
+            <w:bookmarkEnd w:id="0"/>
+            <w:r>
+              <w:rPr>
+                <w:rFonts w:ascii="Arial" w:hAnsi="Arial" w:cs="Arial"/>
+                <w:sz w:val="20"/>
+              </w:rPr>
+              <w:t>3</w:t>
+            </w:r>
+            <w:r>
+              <w:rPr>
+                <w:rFonts w:ascii="Arial" w:hAnsi="Arial" w:cs="Arial"/>
+                <w:sz w:val="20"/>
+              </w:rPr>
+              <w:t xml:space="preserve">. </w:t>
+            </w:r>
+            <w:r>
+              <w:rPr>
+                <w:rFonts w:ascii="Arial" w:hAnsi="Arial" w:cs="Arial"/>
+                <w:sz w:val="20"/>
+              </w:rPr>
+              <w:t>a</w:t>
+            </w:r>
+            <w:r>
+              <w:rPr>
+                <w:rFonts w:ascii="Arial" w:hAnsi="Arial" w:cs="Arial"/>
+                <w:sz w:val="20"/>
+              </w:rPr>
+              <w:t xml:space="preserve">. El </w:t>
+            </w:r>
+            <w:r>
+              <w:rPr>
+                <w:rFonts w:ascii="Arial" w:hAnsi="Arial" w:cs="Arial"/>
+                <w:b/>
+                <w:bCs/>
+                <w:sz w:val="20"/>
+              </w:rPr>
+              <w:t>Cliente</w:t>
+            </w:r>
+            <w:r>
+              <w:rPr>
+                <w:rFonts w:ascii="Arial" w:hAnsi="Arial" w:cs="Arial"/>
+                <w:sz w:val="20"/>
+              </w:rPr>
+              <w:t xml:space="preserve"> no puede acceder a la aplicación web</w:t>
+            </w:r>
+          </w:p>
+          <w:p>
+            <w:pPr>
+              <w:spacing w:before="20" w:after="20"/>
+            </w:pPr>
+            <w:r>
+              <w:rPr>
+                <w:rFonts w:ascii="Arial" w:hAnsi="Arial" w:cs="Arial"/>
+                <w:sz w:val="20"/>
+              </w:rPr>
+              <w:t xml:space="preserve">             3. a</w:t>
+            </w:r>
+            <w:r>
+              <w:rPr>
+                <w:rFonts w:ascii="Arial" w:hAnsi="Arial" w:cs="Arial"/>
+                <w:sz w:val="20"/>
+              </w:rPr>
+              <w:t xml:space="preserve">1 El </w:t>
+            </w:r>
+            <w:r>
+              <w:rPr>
+                <w:rFonts w:ascii="Arial" w:hAnsi="Arial" w:cs="Arial"/>
+                <w:b/>
+                <w:bCs/>
+                <w:sz w:val="20"/>
               </w:rPr>
               <w:t>Sistema</w:t>
             </w:r>
@@ -3343,129 +3609,6 @@
               <w:rPr>
                 <w:rFonts w:ascii="Arial" w:hAnsi="Arial" w:cs="Arial"/>
                 <w:sz w:val="20"/>
-                <w:lang/>
-              </w:rPr>
-              <w:t xml:space="preserve"> muestra un mensaje “La información requerida no se encuentra disponible”.</w:t>
-            </w:r>
-          </w:p>
-          <w:p>
-            <w:pPr>
-              <w:spacing w:before="20" w:after="20"/>
-              <w:ind w:left="709"/>
-              <w:rPr>
-                <w:rFonts w:ascii="Arial" w:hAnsi="Arial" w:cs="Arial"/>
-                <w:sz w:val="20"/>
-                <w:lang/>
-              </w:rPr>
-            </w:pPr>
-            <w:r>
-              <w:rPr>
-                <w:rFonts w:ascii="Arial" w:hAnsi="Arial" w:cs="Arial"/>
-                <w:sz w:val="20"/>
-                <w:lang/>
-              </w:rPr>
-              <w:t xml:space="preserve">2. a2 El </w:t>
-            </w:r>
-            <w:r>
-              <w:rPr>
-                <w:rFonts w:ascii="Arial" w:hAnsi="Arial" w:cs="Arial"/>
-                <w:b/>
-                <w:bCs/>
-                <w:sz w:val="20"/>
-                <w:lang/>
-              </w:rPr>
-              <w:t>Sistema</w:t>
-            </w:r>
-            <w:r>
-              <w:rPr>
-                <w:rFonts w:ascii="Arial" w:hAnsi="Arial" w:cs="Arial"/>
-                <w:sz w:val="20"/>
-                <w:lang/>
-              </w:rPr>
-              <w:t xml:space="preserve"> regresa al </w:t>
-            </w:r>
-            <w:r>
-              <w:rPr>
-                <w:rFonts w:ascii="Arial" w:hAnsi="Arial" w:cs="Arial"/>
-                <w:b/>
-                <w:bCs/>
-                <w:sz w:val="20"/>
-                <w:lang/>
-              </w:rPr>
-              <w:t>Cliente</w:t>
-            </w:r>
-            <w:r>
-              <w:rPr>
-                <w:rFonts w:ascii="Arial" w:hAnsi="Arial" w:cs="Arial"/>
-                <w:sz w:val="20"/>
-                <w:lang/>
-              </w:rPr>
-              <w:t xml:space="preserve"> al paso 4</w:t>
-            </w:r>
-          </w:p>
-          <w:p>
-            <w:pPr>
-              <w:spacing w:before="20" w:after="20"/>
-              <w:rPr>
-                <w:rFonts w:ascii="Arial" w:hAnsi="Arial" w:cs="Arial"/>
-                <w:sz w:val="20"/>
-                <w:lang/>
-              </w:rPr>
-            </w:pPr>
-            <w:r>
-              <w:rPr>
-                <w:rFonts w:ascii="Arial" w:hAnsi="Arial" w:cs="Arial"/>
-                <w:sz w:val="20"/>
-                <w:lang/>
-              </w:rPr>
-              <w:t xml:space="preserve">2. b. . a3 El </w:t>
-            </w:r>
-            <w:r>
-              <w:rPr>
-                <w:rFonts w:ascii="Arial" w:hAnsi="Arial" w:cs="Arial"/>
-                <w:b/>
-                <w:bCs/>
-                <w:sz w:val="20"/>
-                <w:lang/>
-              </w:rPr>
-              <w:t>Cliente</w:t>
-            </w:r>
-            <w:r>
-              <w:rPr>
-                <w:rFonts w:ascii="Arial" w:hAnsi="Arial" w:cs="Arial"/>
-                <w:sz w:val="20"/>
-                <w:lang/>
-              </w:rPr>
-              <w:t xml:space="preserve"> no puede acceder a la aplicación web</w:t>
-            </w:r>
-          </w:p>
-          <w:p>
-            <w:pPr>
-              <w:spacing w:before="20" w:after="20"/>
-            </w:pPr>
-            <w:r>
-              <w:rPr>
-                <w:rFonts w:ascii="Arial" w:hAnsi="Arial" w:cs="Arial"/>
-                <w:sz w:val="20"/>
-                <w:lang/>
-              </w:rPr>
-              <w:t xml:space="preserve">             1. b1 El </w:t>
-            </w:r>
-            <w:r>
-              <w:rPr>
-                <w:rFonts w:ascii="Arial" w:hAnsi="Arial" w:cs="Arial"/>
-                <w:b/>
-                <w:bCs/>
-                <w:sz w:val="20"/>
-                <w:lang/>
-              </w:rPr>
-              <w:t>Sistema</w:t>
-            </w:r>
-            <w:r>
-              <w:rPr>
-                <w:rFonts w:ascii="Arial" w:hAnsi="Arial" w:cs="Arial"/>
-                <w:sz w:val="20"/>
-                <w:lang/>
               </w:rPr>
               <w:t xml:space="preserve"> muestra el mensaje “La aplicación web no es accesible por el momento”</w:t>
             </w:r>
@@ -3485,12 +3628,26 @@
           <w:p>
             <w:pPr>
               <w:spacing w:before="20" w:after="20"/>
-              <w:rPr>
-                <w:rFonts w:ascii="Arial" w:hAnsi="Arial" w:cs="Arial"/>
-                <w:sz w:val="20"/>
-                <w:lang/>
-              </w:rPr>
-            </w:pPr>
+              <w:ind w:left="709"/>
+              <w:rPr>
+                <w:rFonts w:ascii="Arial" w:hAnsi="Arial" w:cs="Arial"/>
+                <w:sz w:val="20"/>
+              </w:rPr>
+            </w:pPr>
+            <w:r>
+              <w:rPr>
+                <w:rFonts w:ascii="Arial" w:hAnsi="Arial" w:cs="Arial"/>
+                <w:sz w:val="20"/>
+              </w:rPr>
+              <w:t>3</w:t>
+            </w:r>
+            <w:r>
+              <w:rPr>
+                <w:rFonts w:ascii="Arial" w:hAnsi="Arial" w:cs="Arial"/>
+                <w:sz w:val="20"/>
+              </w:rPr>
+              <w:t>. Fin del caso de uso</w:t>
+            </w:r>
           </w:p>
         </w:tc>
       </w:tr>
@@ -3511,17 +3668,52 @@
               <w:rPr>
                 <w:rFonts w:ascii="Arial" w:hAnsi="Arial" w:cs="Arial"/>
                 <w:sz w:val="20"/>
-                <w:lang/>
-              </w:rPr>
-            </w:pPr>
+              </w:rPr>
+            </w:pPr>
+            <w:r>
+              <w:rPr>
+                <w:rFonts w:ascii="Arial" w:hAnsi="Arial" w:cs="Arial"/>
+                <w:sz w:val="20"/>
+              </w:rPr>
+              <w:t>6. a. Si no hay datos de datos interés para el cliente.</w:t>
+            </w:r>
+          </w:p>
+          <w:p>
+            <w:pPr>
+              <w:spacing w:before="20" w:after="20"/>
+              <w:ind w:left="709"/>
+              <w:rPr>
+                <w:rFonts w:ascii="Arial" w:hAnsi="Arial" w:cs="Arial"/>
+                <w:sz w:val="20"/>
+              </w:rPr>
+            </w:pPr>
+            <w:r>
+              <w:rPr>
+                <w:rFonts w:ascii="Arial" w:hAnsi="Arial" w:cs="Arial"/>
+                <w:sz w:val="20"/>
+              </w:rPr>
+              <w:t xml:space="preserve">6. a1 El </w:t>
+            </w:r>
+            <w:r>
+              <w:rPr>
+                <w:rFonts w:ascii="Arial" w:hAnsi="Arial" w:cs="Arial"/>
+                <w:b/>
+                <w:sz w:val="20"/>
+              </w:rPr>
+              <w:t>Sistema</w:t>
+            </w:r>
+            <w:r>
+              <w:rPr>
+                <w:rFonts w:ascii="Arial" w:hAnsi="Arial" w:cs="Arial"/>
+                <w:sz w:val="20"/>
+              </w:rPr>
+              <w:t xml:space="preserve"> muestra un mensaje “La información requerida no se encuentra disponible”.</w:t>
+            </w:r>
           </w:p>
         </w:tc>
       </w:tr>
     </w:tbl>
-    <w:p>
-      <w:bookmarkStart w:id="0" w:name="_GoBack"/>
-      <w:bookmarkEnd w:id="0"/>
-    </w:p>
+    <w:p/>
     <w:sectPr>
       <w:pgSz w:w="12240" w:h="15840"/>
       <w:pgMar w:top="1417" w:right="1701" w:bottom="1417" w:left="1701" w:header="708" w:footer="708" w:gutter="0"/>

</xml_diff>

<commit_message>
Se cambiaron los requerimientos, se modificaron casos de uso y se agregaron diagramas de secuencia. Gracias por nada Carlos Mario.
</commit_message>
<xml_diff>
--- a/Documentación/CASOS DE USO.docx
+++ b/Documentación/CASOS DE USO.docx
@@ -1329,25 +1329,7 @@
                 <w:sz w:val="20"/>
                 <w:lang w:val="es-ES_tradnl"/>
               </w:rPr>
-              <w:t xml:space="preserve">se encuentra la </w:t>
-            </w:r>
-            <w:r>
-              <w:rPr>
-                <w:rFonts w:ascii="Arial" w:hAnsi="Arial" w:cs="Arial"/>
-                <w:snapToGrid w:val="0"/>
-                <w:sz w:val="20"/>
-                <w:lang w:val="es-ES_tradnl"/>
-              </w:rPr>
-              <w:t>modelo</w:t>
-            </w:r>
-            <w:r>
-              <w:rPr>
-                <w:rFonts w:ascii="Arial" w:hAnsi="Arial" w:cs="Arial"/>
-                <w:snapToGrid w:val="0"/>
-                <w:sz w:val="20"/>
-                <w:lang w:val="es-ES_tradnl"/>
-              </w:rPr>
-              <w:t xml:space="preserve"> del dispositivo</w:t>
+              <w:t>se encuentra la modelo del dispositivo</w:t>
             </w:r>
             <w:r>
               <w:rPr>
@@ -2736,7 +2718,27 @@
           <w:sz w:val="28"/>
           <w:szCs w:val="28"/>
         </w:rPr>
-        <w:t xml:space="preserve">Caso de Uso CU-03: Acceder a la aplicación web. </w:t>
+        <w:t xml:space="preserve">Caso de Uso CU-03: </w:t>
+      </w:r>
+      <w:r>
+        <w:rPr>
+          <w:rFonts w:ascii="Arial" w:hAnsi="Arial" w:cs="Arial"/>
+          <w:b/>
+          <w:bCs/>
+          <w:sz w:val="28"/>
+          <w:szCs w:val="28"/>
+        </w:rPr>
+        <w:t>Iniciar sesión</w:t>
+      </w:r>
+      <w:r>
+        <w:rPr>
+          <w:rFonts w:ascii="Arial" w:hAnsi="Arial" w:cs="Arial"/>
+          <w:b/>
+          <w:bCs/>
+          <w:sz w:val="28"/>
+          <w:szCs w:val="28"/>
+        </w:rPr>
+        <w:t xml:space="preserve">. </w:t>
       </w:r>
     </w:p>
     <w:p>
@@ -2827,13 +2829,19 @@
                 <w:rFonts w:ascii="Arial" w:hAnsi="Arial" w:cs="Arial"/>
                 <w:sz w:val="20"/>
               </w:rPr>
-              <w:t xml:space="preserve"> realizara una petición para acceder a la página web para poder acceder a la aplicación. El </w:t>
-            </w:r>
-            <w:r>
-              <w:rPr>
-                <w:rFonts w:ascii="Arial" w:hAnsi="Arial" w:cs="Arial"/>
-                <w:b/>
-                <w:bCs/>
+              <w:t xml:space="preserve"> realizara una petición para acceder </w:t>
+            </w:r>
+            <w:r>
+              <w:rPr>
+                <w:rFonts w:ascii="Arial" w:hAnsi="Arial" w:cs="Arial"/>
+                <w:sz w:val="20"/>
+              </w:rPr>
+              <w:t xml:space="preserve">iniciar sesión con su cuenta de usuario al </w:t>
+            </w:r>
+            <w:r>
+              <w:rPr>
+                <w:rFonts w:ascii="Arial" w:hAnsi="Arial" w:cs="Arial"/>
+                <w:b/>
                 <w:sz w:val="20"/>
               </w:rPr>
               <w:t>Sistema</w:t>
@@ -2843,7 +2851,7 @@
                 <w:rFonts w:ascii="Arial" w:hAnsi="Arial" w:cs="Arial"/>
                 <w:sz w:val="20"/>
               </w:rPr>
-              <w:t xml:space="preserve"> recibirá la petición y posteriormente si es aceptada se concederá el acceso a la aplicación. </w:t>
+              <w:t>.</w:t>
             </w:r>
           </w:p>
         </w:tc>
@@ -2946,7 +2954,14 @@
                 <w:rFonts w:ascii="Arial" w:hAnsi="Arial" w:cs="Arial"/>
                 <w:sz w:val="20"/>
               </w:rPr>
-              <w:t xml:space="preserve"> requiere observar la información de la aplicación web</w:t>
+              <w:t xml:space="preserve"> requiere </w:t>
+            </w:r>
+            <w:r>
+              <w:rPr>
+                <w:rFonts w:ascii="Arial" w:hAnsi="Arial" w:cs="Arial"/>
+                <w:sz w:val="20"/>
+              </w:rPr>
+              <w:t>iniciar sesión.</w:t>
             </w:r>
           </w:p>
         </w:tc>
@@ -3045,7 +3060,22 @@
                 <w:rFonts w:ascii="Arial" w:hAnsi="Arial" w:cs="Arial"/>
                 <w:sz w:val="20"/>
               </w:rPr>
-              <w:t>está a la espera de una petición de acceso.</w:t>
+              <w:t xml:space="preserve">debe tener registrada la cuenta de usuario del </w:t>
+            </w:r>
+            <w:r>
+              <w:rPr>
+                <w:rFonts w:ascii="Arial" w:hAnsi="Arial" w:cs="Arial"/>
+                <w:b/>
+                <w:sz w:val="20"/>
+              </w:rPr>
+              <w:t>Cliente</w:t>
+            </w:r>
+            <w:r>
+              <w:rPr>
+                <w:rFonts w:ascii="Arial" w:hAnsi="Arial" w:cs="Arial"/>
+                <w:sz w:val="20"/>
+              </w:rPr>
+              <w:t>.</w:t>
             </w:r>
           </w:p>
         </w:tc>
@@ -3144,7 +3174,14 @@
                 <w:rFonts w:ascii="Arial" w:hAnsi="Arial" w:cs="Arial"/>
                 <w:sz w:val="20"/>
               </w:rPr>
-              <w:t>obtiene acceso a la aplicación web.</w:t>
+              <w:t>tiene una sesión iniciada de su cuenta</w:t>
+            </w:r>
+            <w:r>
+              <w:rPr>
+                <w:rFonts w:ascii="Arial" w:hAnsi="Arial" w:cs="Arial"/>
+                <w:sz w:val="20"/>
+              </w:rPr>
+              <w:t>.</w:t>
             </w:r>
           </w:p>
         </w:tc>
@@ -3262,22 +3299,54 @@
                 <w:rFonts w:ascii="Arial" w:hAnsi="Arial" w:cs="Arial"/>
                 <w:sz w:val="20"/>
               </w:rPr>
-              <w:t xml:space="preserve">2.  El </w:t>
-            </w:r>
-            <w:r>
-              <w:rPr>
-                <w:rFonts w:ascii="Arial" w:hAnsi="Arial" w:cs="Arial"/>
-                <w:b/>
-                <w:sz w:val="20"/>
-              </w:rPr>
-              <w:t xml:space="preserve">Cliente </w:t>
-            </w:r>
-            <w:r>
-              <w:rPr>
-                <w:rFonts w:ascii="Arial" w:hAnsi="Arial" w:cs="Arial"/>
-                <w:sz w:val="20"/>
-              </w:rPr>
-              <w:t>ingresa el nombre de la aplicación web en el navegador.</w:t>
+              <w:t xml:space="preserve">2.  </w:t>
+            </w:r>
+            <w:r>
+              <w:rPr>
+                <w:rFonts w:ascii="Arial" w:hAnsi="Arial" w:cs="Arial"/>
+                <w:snapToGrid w:val="0"/>
+                <w:sz w:val="20"/>
+                <w:lang w:val="es-ES_tradnl"/>
+              </w:rPr>
+              <w:t xml:space="preserve">El </w:t>
+            </w:r>
+            <w:r>
+              <w:rPr>
+                <w:rFonts w:ascii="Arial" w:hAnsi="Arial" w:cs="Arial"/>
+                <w:b/>
+                <w:snapToGrid w:val="0"/>
+                <w:sz w:val="20"/>
+                <w:lang w:val="es-ES_tradnl"/>
+              </w:rPr>
+              <w:t>Cliente</w:t>
+            </w:r>
+            <w:r>
+              <w:rPr>
+                <w:rFonts w:ascii="Arial" w:hAnsi="Arial" w:cs="Arial"/>
+                <w:b/>
+                <w:snapToGrid w:val="0"/>
+                <w:sz w:val="20"/>
+                <w:lang w:val="es-ES_tradnl"/>
+              </w:rPr>
+              <w:t xml:space="preserve"> </w:t>
+            </w:r>
+            <w:r>
+              <w:rPr>
+                <w:rFonts w:ascii="Arial" w:hAnsi="Arial" w:cs="Arial"/>
+                <w:snapToGrid w:val="0"/>
+                <w:sz w:val="20"/>
+                <w:lang w:val="es-ES_tradnl"/>
+              </w:rPr>
+              <w:t>accede a la aplicación web</w:t>
+            </w:r>
+            <w:r>
+              <w:rPr>
+                <w:rFonts w:ascii="Arial" w:hAnsi="Arial" w:cs="Arial"/>
+                <w:snapToGrid w:val="0"/>
+                <w:sz w:val="20"/>
+                <w:lang w:val="es-ES_tradnl"/>
+              </w:rPr>
+              <w:t>.</w:t>
             </w:r>
           </w:p>
           <w:p>
@@ -3285,43 +3354,62 @@
               <w:spacing w:before="20" w:after="20"/>
               <w:rPr>
                 <w:rFonts w:ascii="Arial" w:hAnsi="Arial" w:cs="Arial"/>
-                <w:sz w:val="20"/>
-              </w:rPr>
-            </w:pPr>
-            <w:r>
-              <w:rPr>
-                <w:rFonts w:ascii="Arial" w:hAnsi="Arial" w:cs="Arial"/>
-                <w:sz w:val="20"/>
-              </w:rPr>
-              <w:t xml:space="preserve">3.  El </w:t>
-            </w:r>
-            <w:r>
-              <w:rPr>
-                <w:rFonts w:ascii="Arial" w:hAnsi="Arial" w:cs="Arial"/>
-                <w:b/>
-                <w:sz w:val="20"/>
+                <w:snapToGrid w:val="0"/>
+                <w:sz w:val="20"/>
+                <w:lang w:val="es-ES_tradnl"/>
+              </w:rPr>
+            </w:pPr>
+            <w:r>
+              <w:rPr>
+                <w:rFonts w:ascii="Arial" w:hAnsi="Arial" w:cs="Arial"/>
+                <w:sz w:val="20"/>
+              </w:rPr>
+              <w:t xml:space="preserve">3.  </w:t>
+            </w:r>
+            <w:r>
+              <w:rPr>
+                <w:rFonts w:ascii="Arial" w:hAnsi="Arial" w:cs="Arial"/>
+                <w:snapToGrid w:val="0"/>
+                <w:sz w:val="20"/>
+                <w:lang w:val="es-ES_tradnl"/>
+              </w:rPr>
+              <w:t xml:space="preserve">El </w:t>
+            </w:r>
+            <w:r>
+              <w:rPr>
+                <w:rFonts w:ascii="Arial" w:hAnsi="Arial" w:cs="Arial"/>
+                <w:b/>
+                <w:snapToGrid w:val="0"/>
+                <w:sz w:val="20"/>
+                <w:lang w:val="es-ES_tradnl"/>
               </w:rPr>
               <w:t>Sistema</w:t>
             </w:r>
             <w:r>
               <w:rPr>
                 <w:rFonts w:ascii="Arial" w:hAnsi="Arial" w:cs="Arial"/>
-                <w:sz w:val="20"/>
-              </w:rPr>
-              <w:t xml:space="preserve"> muestra las links de entrada a lo que puede acceder el </w:t>
-            </w:r>
-            <w:r>
-              <w:rPr>
-                <w:rFonts w:ascii="Arial" w:hAnsi="Arial" w:cs="Arial"/>
-                <w:b/>
-                <w:sz w:val="20"/>
+                <w:snapToGrid w:val="0"/>
+                <w:sz w:val="20"/>
+                <w:lang w:val="es-ES_tradnl"/>
+              </w:rPr>
+              <w:t xml:space="preserve"> despliega los menús a los que puede acceder el </w:t>
+            </w:r>
+            <w:r>
+              <w:rPr>
+                <w:rFonts w:ascii="Arial" w:hAnsi="Arial" w:cs="Arial"/>
+                <w:b/>
+                <w:snapToGrid w:val="0"/>
+                <w:sz w:val="20"/>
+                <w:lang w:val="es-ES_tradnl"/>
               </w:rPr>
               <w:t>Cliente</w:t>
             </w:r>
             <w:r>
               <w:rPr>
                 <w:rFonts w:ascii="Arial" w:hAnsi="Arial" w:cs="Arial"/>
-                <w:sz w:val="20"/>
+                <w:snapToGrid w:val="0"/>
+                <w:sz w:val="20"/>
+                <w:lang w:val="es-ES_tradnl"/>
               </w:rPr>
               <w:t>.</w:t>
             </w:r>
@@ -3331,30 +3419,19 @@
               <w:spacing w:before="20" w:after="20"/>
               <w:rPr>
                 <w:rFonts w:ascii="Arial" w:hAnsi="Arial" w:cs="Arial"/>
-                <w:sz w:val="20"/>
-              </w:rPr>
-            </w:pPr>
-            <w:r>
-              <w:rPr>
-                <w:rFonts w:ascii="Arial" w:hAnsi="Arial" w:cs="Arial"/>
-                <w:sz w:val="20"/>
-              </w:rPr>
-              <w:t xml:space="preserve">4.  El </w:t>
-            </w:r>
-            <w:r>
-              <w:rPr>
-                <w:rFonts w:ascii="Arial" w:hAnsi="Arial" w:cs="Arial"/>
-                <w:b/>
-                <w:sz w:val="20"/>
-              </w:rPr>
-              <w:t>Cliente</w:t>
-            </w:r>
-            <w:r>
-              <w:rPr>
-                <w:rFonts w:ascii="Arial" w:hAnsi="Arial" w:cs="Arial"/>
-                <w:sz w:val="20"/>
-              </w:rPr>
-              <w:t xml:space="preserve"> da click en el link de bienvenida de la aplicación web.</w:t>
+                <w:snapToGrid w:val="0"/>
+                <w:sz w:val="20"/>
+                <w:lang w:val="es-ES_tradnl"/>
+              </w:rPr>
+            </w:pPr>
+            <w:r>
+              <w:rPr>
+                <w:rFonts w:ascii="Arial" w:hAnsi="Arial" w:cs="Arial"/>
+                <w:snapToGrid w:val="0"/>
+                <w:sz w:val="20"/>
+                <w:lang w:val="es-ES_tradnl"/>
+              </w:rPr>
+              <w:t>4.  El Cliente da clic en iniciar sesión.</w:t>
             </w:r>
           </w:p>
           <w:p>
@@ -3362,57 +3439,79 @@
               <w:spacing w:before="20" w:after="20"/>
               <w:rPr>
                 <w:rFonts w:ascii="Arial" w:hAnsi="Arial" w:cs="Arial"/>
-                <w:sz w:val="20"/>
-              </w:rPr>
-            </w:pPr>
-            <w:r>
-              <w:rPr>
-                <w:rFonts w:ascii="Arial" w:hAnsi="Arial" w:cs="Arial"/>
-                <w:sz w:val="20"/>
-              </w:rPr>
-              <w:t xml:space="preserve">5.  El </w:t>
-            </w:r>
-            <w:r>
-              <w:rPr>
-                <w:rFonts w:ascii="Arial" w:hAnsi="Arial" w:cs="Arial"/>
-                <w:b/>
-                <w:sz w:val="20"/>
-              </w:rPr>
-              <w:t>Sistema</w:t>
-            </w:r>
-            <w:r>
-              <w:rPr>
-                <w:rFonts w:ascii="Arial" w:hAnsi="Arial" w:cs="Arial"/>
-                <w:sz w:val="20"/>
-              </w:rPr>
-              <w:t xml:space="preserve"> despliega la información de interés al cliente.</w:t>
+                <w:snapToGrid w:val="0"/>
+                <w:sz w:val="20"/>
+                <w:lang w:val="es-ES_tradnl"/>
+              </w:rPr>
+            </w:pPr>
+            <w:r>
+              <w:rPr>
+                <w:rFonts w:ascii="Arial" w:hAnsi="Arial" w:cs="Arial"/>
+                <w:snapToGrid w:val="0"/>
+                <w:sz w:val="20"/>
+                <w:lang w:val="es-ES_tradnl"/>
+              </w:rPr>
+              <w:t>5.  El Sistema despliega un formulario para iniciar sesión.</w:t>
             </w:r>
           </w:p>
           <w:p>
             <w:pPr>
               <w:spacing w:before="20" w:after="20"/>
-            </w:pPr>
-            <w:r>
-              <w:rPr>
-                <w:rFonts w:ascii="Arial" w:hAnsi="Arial" w:cs="Arial"/>
-                <w:sz w:val="20"/>
-              </w:rPr>
-              <w:t xml:space="preserve">6.  El </w:t>
-            </w:r>
-            <w:r>
-              <w:rPr>
-                <w:rFonts w:ascii="Arial" w:hAnsi="Arial" w:cs="Arial"/>
-                <w:b/>
-                <w:sz w:val="20"/>
-              </w:rPr>
-              <w:t xml:space="preserve">Cliente </w:t>
-            </w:r>
-            <w:r>
-              <w:rPr>
-                <w:rFonts w:ascii="Arial" w:hAnsi="Arial" w:cs="Arial"/>
-                <w:sz w:val="20"/>
-              </w:rPr>
-              <w:t>puede observar la información de importancia para el.</w:t>
+              <w:rPr>
+                <w:rFonts w:ascii="Arial" w:hAnsi="Arial" w:cs="Arial"/>
+                <w:snapToGrid w:val="0"/>
+                <w:sz w:val="20"/>
+                <w:lang w:val="es-ES_tradnl"/>
+              </w:rPr>
+            </w:pPr>
+            <w:r>
+              <w:rPr>
+                <w:rFonts w:ascii="Arial" w:hAnsi="Arial" w:cs="Arial"/>
+                <w:snapToGrid w:val="0"/>
+                <w:sz w:val="20"/>
+                <w:lang w:val="es-ES_tradnl"/>
+              </w:rPr>
+              <w:t>6.  El Cliente ingresa su nombre y clave de usuario.</w:t>
+            </w:r>
+          </w:p>
+          <w:p>
+            <w:pPr>
+              <w:spacing w:before="20" w:after="20"/>
+              <w:rPr>
+                <w:rFonts w:ascii="Arial" w:hAnsi="Arial" w:cs="Arial"/>
+                <w:snapToGrid w:val="0"/>
+                <w:sz w:val="20"/>
+                <w:lang w:val="es-ES_tradnl"/>
+              </w:rPr>
+            </w:pPr>
+            <w:r>
+              <w:rPr>
+                <w:rFonts w:ascii="Arial" w:hAnsi="Arial" w:cs="Arial"/>
+                <w:snapToGrid w:val="0"/>
+                <w:sz w:val="20"/>
+                <w:lang w:val="es-ES_tradnl"/>
+              </w:rPr>
+              <w:t>7.  El Sistema evalúa los datos y muestra un mensaje de bienvenida.</w:t>
+            </w:r>
+          </w:p>
+          <w:p>
+            <w:pPr>
+              <w:spacing w:before="20" w:after="20"/>
+              <w:rPr>
+                <w:rFonts w:ascii="Arial" w:hAnsi="Arial" w:cs="Arial"/>
+                <w:snapToGrid w:val="0"/>
+                <w:sz w:val="20"/>
+                <w:lang w:val="es-ES_tradnl"/>
+              </w:rPr>
+            </w:pPr>
+            <w:r>
+              <w:rPr>
+                <w:rFonts w:ascii="Arial" w:hAnsi="Arial" w:cs="Arial"/>
+                <w:snapToGrid w:val="0"/>
+                <w:sz w:val="20"/>
+                <w:lang w:val="es-ES_tradnl"/>
+              </w:rPr>
+              <w:t>8.  Fin del caso de uso.</w:t>
             </w:r>
           </w:p>
         </w:tc>
@@ -3436,13 +3535,6 @@
                 <w:sz w:val="20"/>
               </w:rPr>
             </w:pPr>
-            <w:r>
-              <w:rPr>
-                <w:rFonts w:ascii="Arial" w:hAnsi="Arial" w:cs="Arial"/>
-                <w:sz w:val="20"/>
-              </w:rPr>
-              <w:t>7.  Fin del caso de uso.</w:t>
-            </w:r>
           </w:p>
         </w:tc>
       </w:tr>
@@ -3531,14 +3623,12 @@
                 <w:sz w:val="20"/>
               </w:rPr>
             </w:pPr>
-            <w:bookmarkStart w:id="0" w:name="_GoBack"/>
-            <w:bookmarkEnd w:id="0"/>
-            <w:r>
-              <w:rPr>
-                <w:rFonts w:ascii="Arial" w:hAnsi="Arial" w:cs="Arial"/>
-                <w:sz w:val="20"/>
-              </w:rPr>
-              <w:t>3</w:t>
+            <w:r>
+              <w:rPr>
+                <w:rFonts w:ascii="Arial" w:hAnsi="Arial" w:cs="Arial"/>
+                <w:sz w:val="20"/>
+              </w:rPr>
+              <w:t>7</w:t>
             </w:r>
             <w:r>
               <w:rPr>
@@ -3559,7 +3649,26 @@
                 <w:rFonts w:ascii="Arial" w:hAnsi="Arial" w:cs="Arial"/>
                 <w:sz w:val="20"/>
               </w:rPr>
-              <w:t xml:space="preserve">. El </w:t>
+              <w:t>. Los datos del usuario son incorrectos.</w:t>
+            </w:r>
+          </w:p>
+          <w:p>
+            <w:pPr>
+              <w:spacing w:before="20" w:after="20"/>
+            </w:pPr>
+            <w:r>
+              <w:rPr>
+                <w:rFonts w:ascii="Arial" w:hAnsi="Arial" w:cs="Arial"/>
+                <w:sz w:val="20"/>
+              </w:rPr>
+              <w:t xml:space="preserve">             3. a</w:t>
+            </w:r>
+            <w:r>
+              <w:rPr>
+                <w:rFonts w:ascii="Arial" w:hAnsi="Arial" w:cs="Arial"/>
+                <w:sz w:val="20"/>
+              </w:rPr>
+              <w:t xml:space="preserve">1 El </w:t>
             </w:r>
             <w:r>
               <w:rPr>
@@ -3568,41 +3677,6 @@
                 <w:bCs/>
                 <w:sz w:val="20"/>
               </w:rPr>
-              <w:t>Cliente</w:t>
-            </w:r>
-            <w:r>
-              <w:rPr>
-                <w:rFonts w:ascii="Arial" w:hAnsi="Arial" w:cs="Arial"/>
-                <w:sz w:val="20"/>
-              </w:rPr>
-              <w:t xml:space="preserve"> no puede acceder a la aplicación web</w:t>
-            </w:r>
-          </w:p>
-          <w:p>
-            <w:pPr>
-              <w:spacing w:before="20" w:after="20"/>
-            </w:pPr>
-            <w:r>
-              <w:rPr>
-                <w:rFonts w:ascii="Arial" w:hAnsi="Arial" w:cs="Arial"/>
-                <w:sz w:val="20"/>
-              </w:rPr>
-              <w:t xml:space="preserve">             3. a</w:t>
-            </w:r>
-            <w:r>
-              <w:rPr>
-                <w:rFonts w:ascii="Arial" w:hAnsi="Arial" w:cs="Arial"/>
-                <w:sz w:val="20"/>
-              </w:rPr>
-              <w:t xml:space="preserve">1 El </w:t>
-            </w:r>
-            <w:r>
-              <w:rPr>
-                <w:rFonts w:ascii="Arial" w:hAnsi="Arial" w:cs="Arial"/>
-                <w:b/>
-                <w:bCs/>
-                <w:sz w:val="20"/>
-              </w:rPr>
               <w:t>Sistema</w:t>
             </w:r>
             <w:r>
@@ -3610,7 +3684,14 @@
                 <w:rFonts w:ascii="Arial" w:hAnsi="Arial" w:cs="Arial"/>
                 <w:sz w:val="20"/>
               </w:rPr>
-              <w:t xml:space="preserve"> muestra el mensaje “La aplicación web no es accesible por el momento”</w:t>
+              <w:t xml:space="preserve"> muestra el mensaje “Datos incorrectos</w:t>
+            </w:r>
+            <w:r>
+              <w:rPr>
+                <w:rFonts w:ascii="Arial" w:hAnsi="Arial" w:cs="Arial"/>
+                <w:sz w:val="20"/>
+              </w:rPr>
+              <w:t>”</w:t>
             </w:r>
           </w:p>
         </w:tc>
@@ -3628,26 +3709,20 @@
           <w:p>
             <w:pPr>
               <w:spacing w:before="20" w:after="20"/>
-              <w:ind w:left="709"/>
-              <w:rPr>
-                <w:rFonts w:ascii="Arial" w:hAnsi="Arial" w:cs="Arial"/>
-                <w:sz w:val="20"/>
-              </w:rPr>
-            </w:pPr>
-            <w:r>
-              <w:rPr>
-                <w:rFonts w:ascii="Arial" w:hAnsi="Arial" w:cs="Arial"/>
-                <w:sz w:val="20"/>
-              </w:rPr>
-              <w:t>3</w:t>
-            </w:r>
-            <w:r>
-              <w:rPr>
-                <w:rFonts w:ascii="Arial" w:hAnsi="Arial" w:cs="Arial"/>
-                <w:sz w:val="20"/>
-              </w:rPr>
-              <w:t>. Fin del caso de uso</w:t>
-            </w:r>
+              <w:rPr>
+                <w:rFonts w:ascii="Arial" w:hAnsi="Arial" w:cs="Arial"/>
+                <w:sz w:val="20"/>
+              </w:rPr>
+            </w:pPr>
+            <w:r>
+              <w:rPr>
+                <w:rFonts w:ascii="Arial" w:hAnsi="Arial" w:cs="Arial"/>
+                <w:sz w:val="20"/>
+              </w:rPr>
+              <w:t xml:space="preserve">             3. a2 Vuelve a paso 6.</w:t>
+            </w:r>
+            <w:bookmarkStart w:id="0" w:name="_GoBack"/>
+            <w:bookmarkEnd w:id="0"/>
           </w:p>
         </w:tc>
       </w:tr>
@@ -3670,45 +3745,6 @@
                 <w:sz w:val="20"/>
               </w:rPr>
             </w:pPr>
-            <w:r>
-              <w:rPr>
-                <w:rFonts w:ascii="Arial" w:hAnsi="Arial" w:cs="Arial"/>
-                <w:sz w:val="20"/>
-              </w:rPr>
-              <w:t>6. a. Si no hay datos de datos interés para el cliente.</w:t>
-            </w:r>
-          </w:p>
-          <w:p>
-            <w:pPr>
-              <w:spacing w:before="20" w:after="20"/>
-              <w:ind w:left="709"/>
-              <w:rPr>
-                <w:rFonts w:ascii="Arial" w:hAnsi="Arial" w:cs="Arial"/>
-                <w:sz w:val="20"/>
-              </w:rPr>
-            </w:pPr>
-            <w:r>
-              <w:rPr>
-                <w:rFonts w:ascii="Arial" w:hAnsi="Arial" w:cs="Arial"/>
-                <w:sz w:val="20"/>
-              </w:rPr>
-              <w:t xml:space="preserve">6. a1 El </w:t>
-            </w:r>
-            <w:r>
-              <w:rPr>
-                <w:rFonts w:ascii="Arial" w:hAnsi="Arial" w:cs="Arial"/>
-                <w:b/>
-                <w:sz w:val="20"/>
-              </w:rPr>
-              <w:t>Sistema</w:t>
-            </w:r>
-            <w:r>
-              <w:rPr>
-                <w:rFonts w:ascii="Arial" w:hAnsi="Arial" w:cs="Arial"/>
-                <w:sz w:val="20"/>
-              </w:rPr>
-              <w:t xml:space="preserve"> muestra un mensaje “La información requerida no se encuentra disponible”.</w:t>
-            </w:r>
           </w:p>
         </w:tc>
       </w:tr>

</xml_diff>